<commit_message>
update to timeline, deletion of html templates
</commit_message>
<xml_diff>
--- a/XPChats.docx
+++ b/XPChats.docx
@@ -4,6 +4,12 @@
   <w:body>
     <w:sdt>
       <w:sdtPr>
+        <w:rPr>
+          <w:rFonts w:ascii="Times New Roman" w:eastAsiaTheme="minorHAnsi" w:hAnsi="Times New Roman" w:cstheme="minorBidi"/>
+          <w:color w:val="auto"/>
+          <w:sz w:val="24"/>
+          <w:szCs w:val="22"/>
+        </w:rPr>
         <w:id w:val="-13147700"/>
         <w:docPartObj>
           <w:docPartGallery w:val="Table of Contents"/>
@@ -12,13 +18,9 @@
       </w:sdtPr>
       <w:sdtEndPr>
         <w:rPr>
-          <w:rFonts w:ascii="Times New Roman" w:eastAsiaTheme="minorHAnsi" w:hAnsi="Times New Roman" w:cstheme="minorBidi"/>
           <w:b/>
           <w:bCs/>
           <w:noProof/>
-          <w:color w:val="auto"/>
-          <w:sz w:val="24"/>
-          <w:szCs w:val="22"/>
         </w:rPr>
       </w:sdtEndPr>
       <w:sdtContent>
@@ -576,7 +578,7 @@
     <w:p>
       <w:r>
         <w:pict w14:anchorId="48C40A4D">
-          <v:rect id="_x0000_i1126" style="width:0;height:1.5pt" o:hralign="center" o:hrstd="t" o:hr="t" fillcolor="#a0a0a0" stroked="f"/>
+          <v:rect id="_x0000_i1025" style="width:0;height:1.5pt" o:hralign="center" o:hrstd="t" o:hr="t" fillcolor="#a0a0a0" stroked="f"/>
         </w:pict>
       </w:r>
     </w:p>
@@ -794,7 +796,7 @@
     <w:p>
       <w:r>
         <w:pict w14:anchorId="23CC0FEE">
-          <v:rect id="_x0000_i1127" style="width:0;height:1.5pt" o:hralign="center" o:hrstd="t" o:hr="t" fillcolor="#a0a0a0" stroked="f"/>
+          <v:rect id="_x0000_i1026" style="width:0;height:1.5pt" o:hralign="center" o:hrstd="t" o:hr="t" fillcolor="#a0a0a0" stroked="f"/>
         </w:pict>
       </w:r>
     </w:p>
@@ -1086,7 +1088,7 @@
     <w:p>
       <w:r>
         <w:pict w14:anchorId="668BDCC6">
-          <v:rect id="_x0000_i1128" style="width:0;height:1.5pt" o:hralign="center" o:hrstd="t" o:hr="t" fillcolor="#a0a0a0" stroked="f"/>
+          <v:rect id="_x0000_i1027" style="width:0;height:1.5pt" o:hralign="center" o:hrstd="t" o:hr="t" fillcolor="#a0a0a0" stroked="f"/>
         </w:pict>
       </w:r>
     </w:p>
@@ -1292,7 +1294,7 @@
     <w:p>
       <w:r>
         <w:pict w14:anchorId="1EA1846E">
-          <v:rect id="_x0000_i1129" style="width:0;height:1.5pt" o:hralign="center" o:hrstd="t" o:hr="t" fillcolor="#a0a0a0" stroked="f"/>
+          <v:rect id="_x0000_i1028" style="width:0;height:1.5pt" o:hralign="center" o:hrstd="t" o:hr="t" fillcolor="#a0a0a0" stroked="f"/>
         </w:pict>
       </w:r>
     </w:p>
@@ -1512,7 +1514,7 @@
     <w:p>
       <w:r>
         <w:pict w14:anchorId="35622409">
-          <v:rect id="_x0000_i1130" style="width:0;height:1.5pt" o:hralign="center" o:hrstd="t" o:hr="t" fillcolor="#a0a0a0" stroked="f"/>
+          <v:rect id="_x0000_i1029" style="width:0;height:1.5pt" o:hralign="center" o:hrstd="t" o:hr="t" fillcolor="#a0a0a0" stroked="f"/>
         </w:pict>
       </w:r>
     </w:p>
@@ -1682,10 +1684,161 @@
         <w:t>After login, redirect based on role (volunteer dashboard vs user chat).</w:t>
       </w:r>
     </w:p>
+    <w:p/>
+    <w:p>
+      <w:pPr>
+        <w:pStyle w:val="ListParagraph"/>
+        <w:numPr>
+          <w:ilvl w:val="0"/>
+          <w:numId w:val="33"/>
+        </w:numPr>
+      </w:pPr>
+    </w:p>
+    <w:p>
+      <w:pPr>
+        <w:pStyle w:val="ListParagraph"/>
+        <w:numPr>
+          <w:ilvl w:val="0"/>
+          <w:numId w:val="23"/>
+        </w:numPr>
+        <w:spacing w:before="100" w:beforeAutospacing="1" w:after="100" w:afterAutospacing="1" w:line="240" w:lineRule="auto"/>
+        <w:rPr>
+          <w:rFonts w:eastAsia="Times New Roman" w:cs="Times New Roman"/>
+          <w:szCs w:val="24"/>
+        </w:rPr>
+      </w:pPr>
+      <w:r>
+        <w:rPr>
+          <w:rFonts w:eastAsia="Times New Roman" w:hAnsi="Symbol" w:cs="Times New Roman"/>
+          <w:szCs w:val="24"/>
+        </w:rPr>
+        <w:t></w:t>
+      </w:r>
+      <w:r>
+        <w:rPr>
+          <w:rFonts w:eastAsia="Times New Roman" w:cs="Times New Roman"/>
+          <w:szCs w:val="24"/>
+        </w:rPr>
+        <w:t xml:space="preserve">  Login &amp; logout</w:t>
+      </w:r>
+    </w:p>
+    <w:p>
+      <w:pPr>
+        <w:pStyle w:val="ListParagraph"/>
+        <w:numPr>
+          <w:ilvl w:val="0"/>
+          <w:numId w:val="23"/>
+        </w:numPr>
+        <w:spacing w:before="100" w:beforeAutospacing="1" w:after="100" w:afterAutospacing="1" w:line="240" w:lineRule="auto"/>
+        <w:rPr>
+          <w:rFonts w:eastAsia="Times New Roman" w:cs="Times New Roman"/>
+          <w:szCs w:val="24"/>
+        </w:rPr>
+      </w:pPr>
+      <w:r>
+        <w:rPr>
+          <w:rFonts w:eastAsia="Times New Roman" w:hAnsi="Symbol" w:cs="Times New Roman"/>
+          <w:szCs w:val="24"/>
+        </w:rPr>
+        <w:t></w:t>
+      </w:r>
+      <w:r>
+        <w:rPr>
+          <w:rFonts w:eastAsia="Times New Roman" w:cs="Times New Roman"/>
+          <w:szCs w:val="24"/>
+        </w:rPr>
+        <w:t xml:space="preserve">  Signup/registration</w:t>
+      </w:r>
+    </w:p>
+    <w:p>
+      <w:pPr>
+        <w:pStyle w:val="ListParagraph"/>
+        <w:numPr>
+          <w:ilvl w:val="0"/>
+          <w:numId w:val="23"/>
+        </w:numPr>
+        <w:spacing w:before="100" w:beforeAutospacing="1" w:after="100" w:afterAutospacing="1" w:line="240" w:lineRule="auto"/>
+        <w:rPr>
+          <w:rFonts w:eastAsia="Times New Roman" w:cs="Times New Roman"/>
+          <w:szCs w:val="24"/>
+        </w:rPr>
+      </w:pPr>
+      <w:r>
+        <w:rPr>
+          <w:rFonts w:eastAsia="Times New Roman" w:hAnsi="Symbol" w:cs="Times New Roman"/>
+          <w:szCs w:val="24"/>
+        </w:rPr>
+        <w:t></w:t>
+      </w:r>
+      <w:r>
+        <w:rPr>
+          <w:rFonts w:eastAsia="Times New Roman" w:cs="Times New Roman"/>
+          <w:szCs w:val="24"/>
+        </w:rPr>
+        <w:t xml:space="preserve">  Password hashing &amp; verification</w:t>
+      </w:r>
+    </w:p>
+    <w:p>
+      <w:pPr>
+        <w:pStyle w:val="ListParagraph"/>
+        <w:numPr>
+          <w:ilvl w:val="0"/>
+          <w:numId w:val="23"/>
+        </w:numPr>
+        <w:spacing w:before="100" w:beforeAutospacing="1" w:after="100" w:afterAutospacing="1" w:line="240" w:lineRule="auto"/>
+        <w:rPr>
+          <w:rFonts w:eastAsia="Times New Roman" w:cs="Times New Roman"/>
+          <w:szCs w:val="24"/>
+        </w:rPr>
+      </w:pPr>
+      <w:r>
+        <w:rPr>
+          <w:rFonts w:eastAsia="Times New Roman" w:hAnsi="Symbol" w:cs="Times New Roman"/>
+          <w:szCs w:val="24"/>
+        </w:rPr>
+        <w:t></w:t>
+      </w:r>
+      <w:r>
+        <w:rPr>
+          <w:rFonts w:eastAsia="Times New Roman" w:cs="Times New Roman"/>
+          <w:szCs w:val="24"/>
+        </w:rPr>
+        <w:t xml:space="preserve">  Sessions or JWTs</w:t>
+      </w:r>
+    </w:p>
+    <w:p>
+      <w:pPr>
+        <w:pStyle w:val="ListParagraph"/>
+        <w:numPr>
+          <w:ilvl w:val="0"/>
+          <w:numId w:val="23"/>
+        </w:numPr>
+        <w:spacing w:before="100" w:beforeAutospacing="1" w:after="100" w:afterAutospacing="1" w:line="240" w:lineRule="auto"/>
+        <w:rPr>
+          <w:rFonts w:eastAsia="Times New Roman" w:cs="Times New Roman"/>
+          <w:szCs w:val="24"/>
+        </w:rPr>
+      </w:pPr>
+      <w:r>
+        <w:rPr>
+          <w:rFonts w:eastAsia="Times New Roman" w:hAnsi="Symbol" w:cs="Times New Roman"/>
+          <w:szCs w:val="24"/>
+        </w:rPr>
+        <w:t></w:t>
+      </w:r>
+      <w:r>
+        <w:rPr>
+          <w:rFonts w:eastAsia="Times New Roman" w:cs="Times New Roman"/>
+          <w:szCs w:val="24"/>
+        </w:rPr>
+        <w:t xml:space="preserve">  (Optional) Email verification, password reset</w:t>
+      </w:r>
+    </w:p>
+    <w:p/>
     <w:p>
       <w:r>
         <w:pict w14:anchorId="110D5054">
-          <v:rect id="_x0000_i1131" style="width:0;height:1.5pt" o:hralign="center" o:hrstd="t" o:hr="t" fillcolor="#a0a0a0" stroked="f"/>
+          <v:rect id="_x0000_i1030" style="width:0;height:1.5pt" o:hralign="center" o:hrstd="t" o:hr="t" fillcolor="#a0a0a0" stroked="f"/>
         </w:pict>
       </w:r>
     </w:p>
@@ -1719,6 +1872,7 @@
     </w:p>
     <w:p>
       <w:r>
+        <w:lastRenderedPageBreak/>
         <w:t>You’ll need APIs like:</w:t>
       </w:r>
     </w:p>
@@ -1919,7 +2073,6 @@
           </w:tcPr>
           <w:p>
             <w:r>
-              <w:lastRenderedPageBreak/>
               <w:t>/</w:t>
             </w:r>
             <w:proofErr w:type="spellStart"/>
@@ -2026,7 +2179,7 @@
     <w:p>
       <w:r>
         <w:pict w14:anchorId="46CF5EF0">
-          <v:rect id="_x0000_i1132" style="width:0;height:1.5pt" o:hralign="center" o:hrstd="t" o:hr="t" fillcolor="#a0a0a0" stroked="f"/>
+          <v:rect id="_x0000_i1031" style="width:0;height:1.5pt" o:hralign="center" o:hrstd="t" o:hr="t" fillcolor="#a0a0a0" stroked="f"/>
         </w:pict>
       </w:r>
     </w:p>
@@ -2179,7 +2332,7 @@
     <w:p>
       <w:r>
         <w:pict w14:anchorId="1C79EE6A">
-          <v:rect id="_x0000_i1133" style="width:0;height:1.5pt" o:hralign="center" o:hrstd="t" o:hr="t" fillcolor="#a0a0a0" stroked="f"/>
+          <v:rect id="_x0000_i1032" style="width:0;height:1.5pt" o:hralign="center" o:hrstd="t" o:hr="t" fillcolor="#a0a0a0" stroked="f"/>
         </w:pict>
       </w:r>
     </w:p>
@@ -2239,6 +2392,7 @@
         </w:numPr>
       </w:pPr>
       <w:r>
+        <w:lastRenderedPageBreak/>
         <w:t>Filters volunteers by matching expertise if possible.</w:t>
       </w:r>
     </w:p>
@@ -2285,7 +2439,6 @@
         </w:numPr>
       </w:pPr>
       <w:r>
-        <w:lastRenderedPageBreak/>
         <w:t>Load balancing (don’t overload a single volunteer).</w:t>
       </w:r>
     </w:p>
@@ -2303,7 +2456,7 @@
     <w:p>
       <w:r>
         <w:pict w14:anchorId="0CBC0817">
-          <v:rect id="_x0000_i1134" style="width:0;height:1.5pt" o:hralign="center" o:hrstd="t" o:hr="t" fillcolor="#a0a0a0" stroked="f"/>
+          <v:rect id="_x0000_i1033" style="width:0;height:1.5pt" o:hralign="center" o:hrstd="t" o:hr="t" fillcolor="#a0a0a0" stroked="f"/>
         </w:pict>
       </w:r>
     </w:p>
@@ -2391,7 +2544,7 @@
     <w:p>
       <w:r>
         <w:pict w14:anchorId="248F1AF2">
-          <v:rect id="_x0000_i1135" style="width:0;height:1.5pt" o:hralign="center" o:hrstd="t" o:hr="t" fillcolor="#a0a0a0" stroked="f"/>
+          <v:rect id="_x0000_i1034" style="width:0;height:1.5pt" o:hralign="center" o:hrstd="t" o:hr="t" fillcolor="#a0a0a0" stroked="f"/>
         </w:pict>
       </w:r>
     </w:p>
@@ -4299,6 +4452,92 @@
     </w:lvl>
   </w:abstractNum>
   <w:abstractNum w:abstractNumId="12" w15:restartNumberingAfterBreak="0">
+    <w:nsid w:val="257A64CD"/>
+    <w:multiLevelType w:val="hybridMultilevel"/>
+    <w:tmpl w:val="C9D807FA"/>
+    <w:lvl w:ilvl="0" w:tplc="0409001B">
+      <w:start w:val="1"/>
+      <w:numFmt w:val="lowerRoman"/>
+      <w:lvlText w:val="%1."/>
+      <w:lvlJc w:val="right"/>
+      <w:pPr>
+        <w:ind w:left="720" w:hanging="360"/>
+      </w:pPr>
+    </w:lvl>
+    <w:lvl w:ilvl="1" w:tplc="04090019" w:tentative="1">
+      <w:start w:val="1"/>
+      <w:numFmt w:val="lowerLetter"/>
+      <w:lvlText w:val="%2."/>
+      <w:lvlJc w:val="left"/>
+      <w:pPr>
+        <w:ind w:left="1440" w:hanging="360"/>
+      </w:pPr>
+    </w:lvl>
+    <w:lvl w:ilvl="2" w:tplc="0409001B" w:tentative="1">
+      <w:start w:val="1"/>
+      <w:numFmt w:val="lowerRoman"/>
+      <w:lvlText w:val="%3."/>
+      <w:lvlJc w:val="right"/>
+      <w:pPr>
+        <w:ind w:left="2160" w:hanging="180"/>
+      </w:pPr>
+    </w:lvl>
+    <w:lvl w:ilvl="3" w:tplc="0409000F" w:tentative="1">
+      <w:start w:val="1"/>
+      <w:numFmt w:val="decimal"/>
+      <w:lvlText w:val="%4."/>
+      <w:lvlJc w:val="left"/>
+      <w:pPr>
+        <w:ind w:left="2880" w:hanging="360"/>
+      </w:pPr>
+    </w:lvl>
+    <w:lvl w:ilvl="4" w:tplc="04090019" w:tentative="1">
+      <w:start w:val="1"/>
+      <w:numFmt w:val="lowerLetter"/>
+      <w:lvlText w:val="%5."/>
+      <w:lvlJc w:val="left"/>
+      <w:pPr>
+        <w:ind w:left="3600" w:hanging="360"/>
+      </w:pPr>
+    </w:lvl>
+    <w:lvl w:ilvl="5" w:tplc="0409001B" w:tentative="1">
+      <w:start w:val="1"/>
+      <w:numFmt w:val="lowerRoman"/>
+      <w:lvlText w:val="%6."/>
+      <w:lvlJc w:val="right"/>
+      <w:pPr>
+        <w:ind w:left="4320" w:hanging="180"/>
+      </w:pPr>
+    </w:lvl>
+    <w:lvl w:ilvl="6" w:tplc="0409000F" w:tentative="1">
+      <w:start w:val="1"/>
+      <w:numFmt w:val="decimal"/>
+      <w:lvlText w:val="%7."/>
+      <w:lvlJc w:val="left"/>
+      <w:pPr>
+        <w:ind w:left="5040" w:hanging="360"/>
+      </w:pPr>
+    </w:lvl>
+    <w:lvl w:ilvl="7" w:tplc="04090019" w:tentative="1">
+      <w:start w:val="1"/>
+      <w:numFmt w:val="lowerLetter"/>
+      <w:lvlText w:val="%8."/>
+      <w:lvlJc w:val="left"/>
+      <w:pPr>
+        <w:ind w:left="5760" w:hanging="360"/>
+      </w:pPr>
+    </w:lvl>
+    <w:lvl w:ilvl="8" w:tplc="0409001B" w:tentative="1">
+      <w:start w:val="1"/>
+      <w:numFmt w:val="lowerRoman"/>
+      <w:lvlText w:val="%9."/>
+      <w:lvlJc w:val="right"/>
+      <w:pPr>
+        <w:ind w:left="6480" w:hanging="180"/>
+      </w:pPr>
+    </w:lvl>
+  </w:abstractNum>
+  <w:abstractNum w:abstractNumId="13" w15:restartNumberingAfterBreak="0">
     <w:nsid w:val="2E9E25B3"/>
     <w:multiLevelType w:val="multilevel"/>
     <w:tmpl w:val="DFE86AE6"/>
@@ -4447,7 +4686,7 @@
       </w:rPr>
     </w:lvl>
   </w:abstractNum>
-  <w:abstractNum w:abstractNumId="13" w15:restartNumberingAfterBreak="0">
+  <w:abstractNum w:abstractNumId="14" w15:restartNumberingAfterBreak="0">
     <w:nsid w:val="2F022C6D"/>
     <w:multiLevelType w:val="multilevel"/>
     <w:tmpl w:val="2E8CFD8E"/>
@@ -4596,7 +4835,7 @@
       </w:rPr>
     </w:lvl>
   </w:abstractNum>
-  <w:abstractNum w:abstractNumId="14" w15:restartNumberingAfterBreak="0">
+  <w:abstractNum w:abstractNumId="15" w15:restartNumberingAfterBreak="0">
     <w:nsid w:val="2F0763EB"/>
     <w:multiLevelType w:val="multilevel"/>
     <w:tmpl w:val="15B05CA0"/>
@@ -4745,7 +4984,7 @@
       </w:rPr>
     </w:lvl>
   </w:abstractNum>
-  <w:abstractNum w:abstractNumId="15" w15:restartNumberingAfterBreak="0">
+  <w:abstractNum w:abstractNumId="16" w15:restartNumberingAfterBreak="0">
     <w:nsid w:val="314A30D6"/>
     <w:multiLevelType w:val="multilevel"/>
     <w:tmpl w:val="62FE3DAC"/>
@@ -4894,7 +5133,7 @@
       </w:rPr>
     </w:lvl>
   </w:abstractNum>
-  <w:abstractNum w:abstractNumId="16" w15:restartNumberingAfterBreak="0">
+  <w:abstractNum w:abstractNumId="17" w15:restartNumberingAfterBreak="0">
     <w:nsid w:val="40F24914"/>
     <w:multiLevelType w:val="multilevel"/>
     <w:tmpl w:val="6CFC77FA"/>
@@ -5008,7 +5247,7 @@
       </w:pPr>
     </w:lvl>
   </w:abstractNum>
-  <w:abstractNum w:abstractNumId="17" w15:restartNumberingAfterBreak="0">
+  <w:abstractNum w:abstractNumId="18" w15:restartNumberingAfterBreak="0">
     <w:nsid w:val="4937766C"/>
     <w:multiLevelType w:val="multilevel"/>
     <w:tmpl w:val="A0BCE4F0"/>
@@ -5157,7 +5396,7 @@
       </w:rPr>
     </w:lvl>
   </w:abstractNum>
-  <w:abstractNum w:abstractNumId="18" w15:restartNumberingAfterBreak="0">
+  <w:abstractNum w:abstractNumId="19" w15:restartNumberingAfterBreak="0">
     <w:nsid w:val="4CF46485"/>
     <w:multiLevelType w:val="hybridMultilevel"/>
     <w:tmpl w:val="8744E5F4"/>
@@ -5243,7 +5482,7 @@
       </w:pPr>
     </w:lvl>
   </w:abstractNum>
-  <w:abstractNum w:abstractNumId="19" w15:restartNumberingAfterBreak="0">
+  <w:abstractNum w:abstractNumId="20" w15:restartNumberingAfterBreak="0">
     <w:nsid w:val="57D3781E"/>
     <w:multiLevelType w:val="multilevel"/>
     <w:tmpl w:val="EE0E172E"/>
@@ -5392,7 +5631,7 @@
       </w:rPr>
     </w:lvl>
   </w:abstractNum>
-  <w:abstractNum w:abstractNumId="20" w15:restartNumberingAfterBreak="0">
+  <w:abstractNum w:abstractNumId="21" w15:restartNumberingAfterBreak="0">
     <w:nsid w:val="599D2E3F"/>
     <w:multiLevelType w:val="multilevel"/>
     <w:tmpl w:val="A69C48A0"/>
@@ -5505,7 +5744,7 @@
       </w:pPr>
     </w:lvl>
   </w:abstractNum>
-  <w:abstractNum w:abstractNumId="21" w15:restartNumberingAfterBreak="0">
+  <w:abstractNum w:abstractNumId="22" w15:restartNumberingAfterBreak="0">
     <w:nsid w:val="5A497693"/>
     <w:multiLevelType w:val="multilevel"/>
     <w:tmpl w:val="76CCCD6C"/>
@@ -5654,7 +5893,7 @@
       </w:rPr>
     </w:lvl>
   </w:abstractNum>
-  <w:abstractNum w:abstractNumId="22" w15:restartNumberingAfterBreak="0">
+  <w:abstractNum w:abstractNumId="23" w15:restartNumberingAfterBreak="0">
     <w:nsid w:val="5B8074F5"/>
     <w:multiLevelType w:val="multilevel"/>
     <w:tmpl w:val="41C6CB92"/>
@@ -5803,7 +6042,7 @@
       </w:rPr>
     </w:lvl>
   </w:abstractNum>
-  <w:abstractNum w:abstractNumId="23" w15:restartNumberingAfterBreak="0">
+  <w:abstractNum w:abstractNumId="24" w15:restartNumberingAfterBreak="0">
     <w:nsid w:val="5CA8569C"/>
     <w:multiLevelType w:val="multilevel"/>
     <w:tmpl w:val="B90EF548"/>
@@ -5952,7 +6191,7 @@
       </w:rPr>
     </w:lvl>
   </w:abstractNum>
-  <w:abstractNum w:abstractNumId="24" w15:restartNumberingAfterBreak="0">
+  <w:abstractNum w:abstractNumId="25" w15:restartNumberingAfterBreak="0">
     <w:nsid w:val="680149AB"/>
     <w:multiLevelType w:val="multilevel"/>
     <w:tmpl w:val="F1B07C7E"/>
@@ -6065,7 +6304,7 @@
       </w:pPr>
     </w:lvl>
   </w:abstractNum>
-  <w:abstractNum w:abstractNumId="25" w15:restartNumberingAfterBreak="0">
+  <w:abstractNum w:abstractNumId="26" w15:restartNumberingAfterBreak="0">
     <w:nsid w:val="73D44DF1"/>
     <w:multiLevelType w:val="multilevel"/>
     <w:tmpl w:val="BA1A1180"/>
@@ -6214,7 +6453,7 @@
       </w:rPr>
     </w:lvl>
   </w:abstractNum>
-  <w:abstractNum w:abstractNumId="26" w15:restartNumberingAfterBreak="0">
+  <w:abstractNum w:abstractNumId="27" w15:restartNumberingAfterBreak="0">
     <w:nsid w:val="759E7EBE"/>
     <w:multiLevelType w:val="hybridMultilevel"/>
     <w:tmpl w:val="A6FEE86E"/>
@@ -6303,7 +6542,7 @@
       </w:pPr>
     </w:lvl>
   </w:abstractNum>
-  <w:abstractNum w:abstractNumId="27" w15:restartNumberingAfterBreak="0">
+  <w:abstractNum w:abstractNumId="28" w15:restartNumberingAfterBreak="0">
     <w:nsid w:val="76DD4166"/>
     <w:multiLevelType w:val="multilevel"/>
     <w:tmpl w:val="5F56DF7E"/>
@@ -6452,7 +6691,7 @@
       </w:rPr>
     </w:lvl>
   </w:abstractNum>
-  <w:abstractNum w:abstractNumId="28" w15:restartNumberingAfterBreak="0">
+  <w:abstractNum w:abstractNumId="29" w15:restartNumberingAfterBreak="0">
     <w:nsid w:val="79300663"/>
     <w:multiLevelType w:val="multilevel"/>
     <w:tmpl w:val="778EEF6E"/>
@@ -6601,7 +6840,7 @@
       </w:rPr>
     </w:lvl>
   </w:abstractNum>
-  <w:abstractNum w:abstractNumId="29" w15:restartNumberingAfterBreak="0">
+  <w:abstractNum w:abstractNumId="30" w15:restartNumberingAfterBreak="0">
     <w:nsid w:val="7C646355"/>
     <w:multiLevelType w:val="multilevel"/>
     <w:tmpl w:val="F5D480B6"/>
@@ -6750,7 +6989,7 @@
       </w:rPr>
     </w:lvl>
   </w:abstractNum>
-  <w:abstractNum w:abstractNumId="30" w15:restartNumberingAfterBreak="0">
+  <w:abstractNum w:abstractNumId="31" w15:restartNumberingAfterBreak="0">
     <w:nsid w:val="7DF03E41"/>
     <w:multiLevelType w:val="multilevel"/>
     <w:tmpl w:val="0C601DF0"/>
@@ -6899,7 +7138,7 @@
       </w:rPr>
     </w:lvl>
   </w:abstractNum>
-  <w:abstractNum w:abstractNumId="31" w15:restartNumberingAfterBreak="0">
+  <w:abstractNum w:abstractNumId="32" w15:restartNumberingAfterBreak="0">
     <w:nsid w:val="7F412FF0"/>
     <w:multiLevelType w:val="multilevel"/>
     <w:tmpl w:val="8CE49ADC"/>
@@ -7049,19 +7288,19 @@
     </w:lvl>
   </w:abstractNum>
   <w:num w:numId="1" w16cid:durableId="1934164541">
-    <w:abstractNumId w:val="18"/>
+    <w:abstractNumId w:val="19"/>
   </w:num>
   <w:num w:numId="2" w16cid:durableId="226307269">
-    <w:abstractNumId w:val="16"/>
+    <w:abstractNumId w:val="17"/>
   </w:num>
   <w:num w:numId="3" w16cid:durableId="1079790753">
-    <w:abstractNumId w:val="19"/>
+    <w:abstractNumId w:val="20"/>
   </w:num>
   <w:num w:numId="4" w16cid:durableId="1022171158">
-    <w:abstractNumId w:val="27"/>
+    <w:abstractNumId w:val="28"/>
   </w:num>
   <w:num w:numId="5" w16cid:durableId="1935235862">
-    <w:abstractNumId w:val="13"/>
+    <w:abstractNumId w:val="14"/>
   </w:num>
   <w:num w:numId="6" w16cid:durableId="1219435147">
     <w:abstractNumId w:val="8"/>
@@ -7070,7 +7309,7 @@
     <w:abstractNumId w:val="3"/>
   </w:num>
   <w:num w:numId="8" w16cid:durableId="760487906">
-    <w:abstractNumId w:val="22"/>
+    <w:abstractNumId w:val="23"/>
   </w:num>
   <w:num w:numId="9" w16cid:durableId="1019699849">
     <w:abstractNumId w:val="5"/>
@@ -7085,64 +7324,67 @@
     <w:abstractNumId w:val="10"/>
   </w:num>
   <w:num w:numId="13" w16cid:durableId="70742849">
+    <w:abstractNumId w:val="31"/>
+  </w:num>
+  <w:num w:numId="14" w16cid:durableId="417137466">
+    <w:abstractNumId w:val="22"/>
+  </w:num>
+  <w:num w:numId="15" w16cid:durableId="723022897">
     <w:abstractNumId w:val="30"/>
   </w:num>
-  <w:num w:numId="14" w16cid:durableId="417137466">
-    <w:abstractNumId w:val="21"/>
-  </w:num>
-  <w:num w:numId="15" w16cid:durableId="723022897">
-    <w:abstractNumId w:val="29"/>
-  </w:num>
   <w:num w:numId="16" w16cid:durableId="55710532">
-    <w:abstractNumId w:val="26"/>
+    <w:abstractNumId w:val="27"/>
   </w:num>
   <w:num w:numId="17" w16cid:durableId="1114013160">
-    <w:abstractNumId w:val="31"/>
+    <w:abstractNumId w:val="32"/>
   </w:num>
   <w:num w:numId="18" w16cid:durableId="83231188">
     <w:abstractNumId w:val="4"/>
   </w:num>
   <w:num w:numId="19" w16cid:durableId="1110275912">
-    <w:abstractNumId w:val="17"/>
+    <w:abstractNumId w:val="18"/>
   </w:num>
   <w:num w:numId="20" w16cid:durableId="1024400356">
-    <w:abstractNumId w:val="23"/>
+    <w:abstractNumId w:val="24"/>
   </w:num>
   <w:num w:numId="21" w16cid:durableId="1343048696">
     <w:abstractNumId w:val="9"/>
   </w:num>
   <w:num w:numId="22" w16cid:durableId="951668867">
-    <w:abstractNumId w:val="15"/>
+    <w:abstractNumId w:val="16"/>
   </w:num>
   <w:num w:numId="23" w16cid:durableId="1294561263">
     <w:abstractNumId w:val="2"/>
   </w:num>
   <w:num w:numId="24" w16cid:durableId="1984701995">
-    <w:abstractNumId w:val="14"/>
+    <w:abstractNumId w:val="15"/>
   </w:num>
   <w:num w:numId="25" w16cid:durableId="1043093234">
     <w:abstractNumId w:val="0"/>
   </w:num>
   <w:num w:numId="26" w16cid:durableId="1040279671">
-    <w:abstractNumId w:val="20"/>
+    <w:abstractNumId w:val="21"/>
   </w:num>
   <w:num w:numId="27" w16cid:durableId="177164125">
-    <w:abstractNumId w:val="28"/>
+    <w:abstractNumId w:val="29"/>
   </w:num>
   <w:num w:numId="28" w16cid:durableId="1256864332">
-    <w:abstractNumId w:val="24"/>
+    <w:abstractNumId w:val="25"/>
   </w:num>
   <w:num w:numId="29" w16cid:durableId="679698734">
     <w:abstractNumId w:val="11"/>
   </w:num>
   <w:num w:numId="30" w16cid:durableId="1458453458">
-    <w:abstractNumId w:val="25"/>
+    <w:abstractNumId w:val="26"/>
   </w:num>
   <w:num w:numId="31" w16cid:durableId="1268124295">
-    <w:abstractNumId w:val="12"/>
+    <w:abstractNumId w:val="13"/>
   </w:num>
   <w:num w:numId="32" w16cid:durableId="1894660150">
     <w:abstractNumId w:val="6"/>
+  </w:num>
+  <w:num w:numId="33" w16cid:durableId="1511870823">
+    <w:abstractNumId w:val="12"/>
   </w:num>
 </w:numbering>
 </file>
@@ -7570,6 +7812,7 @@
   <w:style w:type="character" w:default="1" w:styleId="DefaultParagraphFont">
     <w:name w:val="Default Paragraph Font"/>
     <w:uiPriority w:val="1"/>
+    <w:semiHidden/>
     <w:unhideWhenUsed/>
   </w:style>
   <w:style w:type="table" w:default="1" w:styleId="TableNormal">

</xml_diff>